<commit_message>
Aktualny stan programu na 20.31 26.11.2020 - znalezienie błędu dla wartości krańcowej i poprawa tegoż błędu
</commit_message>
<xml_diff>
--- a/sprawzdanie.docx
+++ b/sprawzdanie.docx
@@ -38,34 +38,18 @@
     </w:p>
     <w:p>
       <w:pPr>
-        <w:spacing w:after="80"/>
+        <w:pStyle w:val="Tytu"/>
         <w:jc w:val="center"/>
-        <w:rPr>
-          <w:sz w:val="32"/>
-          <w:szCs w:val="32"/>
-        </w:rPr>
-      </w:pPr>
-      <w:r>
-        <w:rPr>
-          <w:sz w:val="32"/>
-          <w:szCs w:val="32"/>
-        </w:rPr>
+      </w:pPr>
+      <w:r>
         <w:t>Projekt nr.1 – Znajdowanie powtarzającego/</w:t>
       </w:r>
       <w:proofErr w:type="spellStart"/>
       <w:r>
-        <w:rPr>
-          <w:sz w:val="32"/>
-          <w:szCs w:val="32"/>
-        </w:rPr>
         <w:t>cych</w:t>
       </w:r>
       <w:proofErr w:type="spellEnd"/>
       <w:r>
-        <w:rPr>
-          <w:sz w:val="32"/>
-          <w:szCs w:val="32"/>
-        </w:rPr>
         <w:t xml:space="preserve"> się elementów w liście liczb całkowitych [1,n-1]</w:t>
       </w:r>
     </w:p>
@@ -76,7 +60,7 @@
     </w:p>
     <w:p>
       <w:pPr>
-        <w:pStyle w:val="Nagwek2"/>
+        <w:pStyle w:val="Nagwek1"/>
         <w:rPr>
           <w:color w:val="auto"/>
         </w:rPr>
@@ -94,12 +78,18 @@
         <w:jc w:val="both"/>
       </w:pPr>
       <w:r>
-        <w:t>W liście znajduje się x liczb z których trzeba odnaleźć liczbę który się powtarza, przyjmujemy sytuacje że istnieje tylko jeden taki element, a inne się nie powtarzają, ułatwieniem jest to że lista jest wypełniona liczbami z przedziału od 1, x-1.</w:t>
-      </w:r>
-    </w:p>
-    <w:p>
-      <w:pPr>
-        <w:pStyle w:val="Nagwek2"/>
+        <w:t xml:space="preserve">W liście </w:t>
+      </w:r>
+      <w:r>
+        <w:t>znajduje się x liczb z których trzeba odnaleźć liczbę który się powtarza, przyjmujemy sytuacje że istnieje tylko jeden taki element, a inne się nie powtarzają, ułatwieniem jest to że lista jest wypełniona liczbami z przedziału od 1, x-</w:t>
+      </w:r>
+      <w:r>
+        <w:t>1.</w:t>
+      </w:r>
+    </w:p>
+    <w:p>
+      <w:pPr>
+        <w:pStyle w:val="Nagwek1"/>
         <w:rPr>
           <w:noProof/>
           <w:color w:val="auto"/>
@@ -158,7 +148,7 @@
                     <pic:cNvPicPr/>
                   </pic:nvPicPr>
                   <pic:blipFill>
-                    <a:blip r:embed="rId5" cstate="print">
+                    <a:blip r:embed="rId8" cstate="print">
                       <a:extLst>
                         <a:ext uri="{28A0092B-C50C-407E-A947-70E740481C1C}">
                           <a14:useLocalDpi xmlns:a14="http://schemas.microsoft.com/office/drawing/2010/main" val="0"/>
@@ -184,8 +174,6 @@
           </wp:inline>
         </w:drawing>
       </w:r>
-      <w:bookmarkStart w:id="0" w:name="_GoBack"/>
-      <w:bookmarkEnd w:id="0"/>
     </w:p>
     <w:p>
       <w:pPr>
@@ -195,6 +183,7 @@
         <w:rPr>
           <w:noProof/>
         </w:rPr>
+        <w:lastRenderedPageBreak/>
         <w:drawing>
           <wp:inline distT="0" distB="0" distL="0" distR="0" wp14:anchorId="11692741" wp14:editId="0A139307">
             <wp:extent cx="5363570" cy="2889303"/>
@@ -211,7 +200,7 @@
                     <pic:cNvPicPr/>
                   </pic:nvPicPr>
                   <pic:blipFill>
-                    <a:blip r:embed="rId6" cstate="print">
+                    <a:blip r:embed="rId9" cstate="print">
                       <a:extLst>
                         <a:ext uri="{28A0092B-C50C-407E-A947-70E740481C1C}">
                           <a14:useLocalDpi xmlns:a14="http://schemas.microsoft.com/office/drawing/2010/main" val="0"/>
@@ -244,7 +233,6 @@
         <w:jc w:val="both"/>
       </w:pPr>
       <w:r>
-        <w:lastRenderedPageBreak/>
         <w:t>Sprawdzenie czy program zadziała szukając pierwszej wartości która się powtarza przy czym</w:t>
       </w:r>
       <w:r>
@@ -275,7 +263,7 @@
                     <pic:cNvPicPr/>
                   </pic:nvPicPr>
                   <pic:blipFill>
-                    <a:blip r:embed="rId7" cstate="print">
+                    <a:blip r:embed="rId10" cstate="print">
                       <a:extLst>
                         <a:ext uri="{28A0092B-C50C-407E-A947-70E740481C1C}">
                           <a14:useLocalDpi xmlns:a14="http://schemas.microsoft.com/office/drawing/2010/main" val="0"/>
@@ -304,7 +292,7 @@
     </w:p>
     <w:p>
       <w:pPr>
-        <w:pStyle w:val="Nagwek3"/>
+        <w:pStyle w:val="Nagwek2"/>
         <w:rPr>
           <w:color w:val="auto"/>
         </w:rPr>
@@ -313,6 +301,7 @@
         <w:rPr>
           <w:color w:val="auto"/>
         </w:rPr>
+        <w:lastRenderedPageBreak/>
         <w:t>Schemat blokowy:</w:t>
       </w:r>
     </w:p>
@@ -340,7 +329,7 @@
                     <pic:cNvPicPr/>
                   </pic:nvPicPr>
                   <pic:blipFill>
-                    <a:blip r:embed="rId8"/>
+                    <a:blip r:embed="rId11"/>
                     <a:stretch>
                       <a:fillRect/>
                     </a:stretch>
@@ -363,7 +352,7 @@
     </w:p>
     <w:p>
       <w:pPr>
-        <w:pStyle w:val="Nagwek3"/>
+        <w:pStyle w:val="Nagwek2"/>
         <w:rPr>
           <w:color w:val="auto"/>
         </w:rPr>
@@ -372,7 +361,6 @@
         <w:rPr>
           <w:color w:val="auto"/>
         </w:rPr>
-        <w:lastRenderedPageBreak/>
         <w:t>Pseudokod:</w:t>
       </w:r>
     </w:p>
@@ -535,6 +523,8 @@
       <w:r>
         <w:t>Zamknij pliki</w:t>
       </w:r>
+      <w:bookmarkStart w:id="0" w:name="_GoBack"/>
+      <w:bookmarkEnd w:id="0"/>
     </w:p>
     <w:p>
       <w:pPr>
@@ -582,6 +572,7 @@
         <w:jc w:val="both"/>
       </w:pPr>
       <w:r>
+        <w:lastRenderedPageBreak/>
         <w:t>uwzględniamy to że w liczbach w przedziale znalazłyby się liczby spoza zakresu i to one by się powtórzyły – w takim przypadku algorytm nie powinien dawać rozwiązania bo warunki zadania nie są spełnione</w:t>
       </w:r>
     </w:p>
@@ -668,6 +659,7 @@
       </w:r>
     </w:p>
     <w:sectPr>
+      <w:footerReference w:type="default" r:id="rId12"/>
       <w:pgSz w:w="11906" w:h="16838"/>
       <w:pgMar w:top="1417" w:right="1417" w:bottom="1417" w:left="1417" w:header="708" w:footer="708" w:gutter="0"/>
       <w:cols w:space="708"/>
@@ -675,6 +667,98 @@
     </w:sectPr>
   </w:body>
 </w:document>
+</file>
+
+<file path=word/endnotes.xml><?xml version="1.0" encoding="utf-8"?>
+<w:endnotes xmlns:wpc="http://schemas.microsoft.com/office/word/2010/wordprocessingCanvas" xmlns:cx="http://schemas.microsoft.com/office/drawing/2014/chartex" xmlns:cx1="http://schemas.microsoft.com/office/drawing/2015/9/8/chartex" xmlns:cx2="http://schemas.microsoft.com/office/drawing/2015/10/21/chartex" xmlns:cx3="http://schemas.microsoft.com/office/drawing/2016/5/9/chartex" xmlns:cx4="http://schemas.microsoft.com/office/drawing/2016/5/10/chartex" xmlns:cx5="http://schemas.microsoft.com/office/drawing/2016/5/11/chartex" xmlns:cx6="http://schemas.microsoft.com/office/drawing/2016/5/12/chartex" xmlns:cx7="http://schemas.microsoft.com/office/drawing/2016/5/13/chartex" xmlns:cx8="http://schemas.microsoft.com/office/drawing/2016/5/14/chartex" xmlns:mc="http://schemas.openxmlformats.org/markup-compatibility/2006" xmlns:aink="http://schemas.microsoft.com/office/drawing/2016/ink" xmlns:am3d="http://schemas.microsoft.com/office/drawing/2017/model3d" xmlns:o="urn:schemas-microsoft-com:office:office" xmlns:r="http://schemas.openxmlformats.org/officeDocument/2006/relationships" xmlns:m="http://schemas.openxmlformats.org/officeDocument/2006/math" xmlns:v="urn:schemas-microsoft-com:vml" xmlns:wp14="http://schemas.microsoft.com/office/word/2010/wordprocessingDrawing" xmlns:wp="http://schemas.openxmlformats.org/drawingml/2006/wordprocessingDrawing" xmlns:w10="urn:schemas-microsoft-com:office:word" xmlns:w="http://schemas.openxmlformats.org/wordprocessingml/2006/main" xmlns:w14="http://schemas.microsoft.com/office/word/2010/wordml" xmlns:w15="http://schemas.microsoft.com/office/word/2012/wordml" xmlns:w16cid="http://schemas.microsoft.com/office/word/2016/wordml/cid" xmlns:w16se="http://schemas.microsoft.com/office/word/2015/wordml/symex" xmlns:wpg="http://schemas.microsoft.com/office/word/2010/wordprocessingGroup" xmlns:wpi="http://schemas.microsoft.com/office/word/2010/wordprocessingInk" xmlns:wne="http://schemas.microsoft.com/office/word/2006/wordml" xmlns:wps="http://schemas.microsoft.com/office/word/2010/wordprocessingShape" mc:Ignorable="w14 w15 w16se w16cid wp14">
+  <w:endnote w:type="separator" w:id="-1">
+    <w:p>
+      <w:pPr>
+        <w:spacing w:after="0" w:line="240" w:lineRule="auto"/>
+      </w:pPr>
+      <w:r>
+        <w:separator/>
+      </w:r>
+    </w:p>
+  </w:endnote>
+  <w:endnote w:type="continuationSeparator" w:id="0">
+    <w:p>
+      <w:pPr>
+        <w:spacing w:after="0" w:line="240" w:lineRule="auto"/>
+      </w:pPr>
+      <w:r>
+        <w:continuationSeparator/>
+      </w:r>
+    </w:p>
+  </w:endnote>
+</w:endnotes>
+</file>
+
+<file path=word/footer1.xml><?xml version="1.0" encoding="utf-8"?>
+<w:ftr xmlns:wpc="http://schemas.microsoft.com/office/word/2010/wordprocessingCanvas" xmlns:cx="http://schemas.microsoft.com/office/drawing/2014/chartex" xmlns:cx1="http://schemas.microsoft.com/office/drawing/2015/9/8/chartex" xmlns:cx2="http://schemas.microsoft.com/office/drawing/2015/10/21/chartex" xmlns:cx3="http://schemas.microsoft.com/office/drawing/2016/5/9/chartex" xmlns:cx4="http://schemas.microsoft.com/office/drawing/2016/5/10/chartex" xmlns:cx5="http://schemas.microsoft.com/office/drawing/2016/5/11/chartex" xmlns:cx6="http://schemas.microsoft.com/office/drawing/2016/5/12/chartex" xmlns:cx7="http://schemas.microsoft.com/office/drawing/2016/5/13/chartex" xmlns:cx8="http://schemas.microsoft.com/office/drawing/2016/5/14/chartex" xmlns:mc="http://schemas.openxmlformats.org/markup-compatibility/2006" xmlns:aink="http://schemas.microsoft.com/office/drawing/2016/ink" xmlns:am3d="http://schemas.microsoft.com/office/drawing/2017/model3d" xmlns:o="urn:schemas-microsoft-com:office:office" xmlns:r="http://schemas.openxmlformats.org/officeDocument/2006/relationships" xmlns:m="http://schemas.openxmlformats.org/officeDocument/2006/math" xmlns:v="urn:schemas-microsoft-com:vml" xmlns:wp14="http://schemas.microsoft.com/office/word/2010/wordprocessingDrawing" xmlns:wp="http://schemas.openxmlformats.org/drawingml/2006/wordprocessingDrawing" xmlns:w10="urn:schemas-microsoft-com:office:word" xmlns:w="http://schemas.openxmlformats.org/wordprocessingml/2006/main" xmlns:w14="http://schemas.microsoft.com/office/word/2010/wordml" xmlns:w15="http://schemas.microsoft.com/office/word/2012/wordml" xmlns:w16cid="http://schemas.microsoft.com/office/word/2016/wordml/cid" xmlns:w16se="http://schemas.microsoft.com/office/word/2015/wordml/symex" xmlns:wpg="http://schemas.microsoft.com/office/word/2010/wordprocessingGroup" xmlns:wpi="http://schemas.microsoft.com/office/word/2010/wordprocessingInk" xmlns:wne="http://schemas.microsoft.com/office/word/2006/wordml" xmlns:wps="http://schemas.microsoft.com/office/word/2010/wordprocessingShape" mc:Ignorable="w14 w15 w16se w16cid wp14">
+  <w:sdt>
+    <w:sdtPr>
+      <w:id w:val="-269466936"/>
+      <w:docPartObj>
+        <w:docPartGallery w:val="Page Numbers (Bottom of Page)"/>
+        <w:docPartUnique/>
+      </w:docPartObj>
+    </w:sdtPr>
+    <w:sdtContent>
+      <w:p>
+        <w:pPr>
+          <w:pStyle w:val="Stopka"/>
+          <w:jc w:val="center"/>
+        </w:pPr>
+        <w:r>
+          <w:fldChar w:fldCharType="begin"/>
+        </w:r>
+        <w:r>
+          <w:instrText>PAGE   \* MERGEFORMAT</w:instrText>
+        </w:r>
+        <w:r>
+          <w:fldChar w:fldCharType="separate"/>
+        </w:r>
+        <w:r>
+          <w:t>2</w:t>
+        </w:r>
+        <w:r>
+          <w:fldChar w:fldCharType="end"/>
+        </w:r>
+      </w:p>
+    </w:sdtContent>
+  </w:sdt>
+  <w:p>
+    <w:pPr>
+      <w:pStyle w:val="Stopka"/>
+    </w:pPr>
+  </w:p>
+</w:ftr>
+</file>
+
+<file path=word/footnotes.xml><?xml version="1.0" encoding="utf-8"?>
+<w:footnotes xmlns:wpc="http://schemas.microsoft.com/office/word/2010/wordprocessingCanvas" xmlns:cx="http://schemas.microsoft.com/office/drawing/2014/chartex" xmlns:cx1="http://schemas.microsoft.com/office/drawing/2015/9/8/chartex" xmlns:cx2="http://schemas.microsoft.com/office/drawing/2015/10/21/chartex" xmlns:cx3="http://schemas.microsoft.com/office/drawing/2016/5/9/chartex" xmlns:cx4="http://schemas.microsoft.com/office/drawing/2016/5/10/chartex" xmlns:cx5="http://schemas.microsoft.com/office/drawing/2016/5/11/chartex" xmlns:cx6="http://schemas.microsoft.com/office/drawing/2016/5/12/chartex" xmlns:cx7="http://schemas.microsoft.com/office/drawing/2016/5/13/chartex" xmlns:cx8="http://schemas.microsoft.com/office/drawing/2016/5/14/chartex" xmlns:mc="http://schemas.openxmlformats.org/markup-compatibility/2006" xmlns:aink="http://schemas.microsoft.com/office/drawing/2016/ink" xmlns:am3d="http://schemas.microsoft.com/office/drawing/2017/model3d" xmlns:o="urn:schemas-microsoft-com:office:office" xmlns:r="http://schemas.openxmlformats.org/officeDocument/2006/relationships" xmlns:m="http://schemas.openxmlformats.org/officeDocument/2006/math" xmlns:v="urn:schemas-microsoft-com:vml" xmlns:wp14="http://schemas.microsoft.com/office/word/2010/wordprocessingDrawing" xmlns:wp="http://schemas.openxmlformats.org/drawingml/2006/wordprocessingDrawing" xmlns:w10="urn:schemas-microsoft-com:office:word" xmlns:w="http://schemas.openxmlformats.org/wordprocessingml/2006/main" xmlns:w14="http://schemas.microsoft.com/office/word/2010/wordml" xmlns:w15="http://schemas.microsoft.com/office/word/2012/wordml" xmlns:w16cid="http://schemas.microsoft.com/office/word/2016/wordml/cid" xmlns:w16se="http://schemas.microsoft.com/office/word/2015/wordml/symex" xmlns:wpg="http://schemas.microsoft.com/office/word/2010/wordprocessingGroup" xmlns:wpi="http://schemas.microsoft.com/office/word/2010/wordprocessingInk" xmlns:wne="http://schemas.microsoft.com/office/word/2006/wordml" xmlns:wps="http://schemas.microsoft.com/office/word/2010/wordprocessingShape" mc:Ignorable="w14 w15 w16se w16cid wp14">
+  <w:footnote w:type="separator" w:id="-1">
+    <w:p>
+      <w:pPr>
+        <w:spacing w:after="0" w:line="240" w:lineRule="auto"/>
+      </w:pPr>
+      <w:r>
+        <w:separator/>
+      </w:r>
+    </w:p>
+  </w:footnote>
+  <w:footnote w:type="continuationSeparator" w:id="0">
+    <w:p>
+      <w:pPr>
+        <w:spacing w:after="0" w:line="240" w:lineRule="auto"/>
+      </w:pPr>
+      <w:r>
+        <w:continuationSeparator/>
+      </w:r>
+    </w:p>
+  </w:footnote>
+</w:footnotes>
 </file>
 
 <file path=word/numbering.xml><?xml version="1.0" encoding="utf-8"?>
@@ -1449,7 +1533,6 @@
   <w:style w:type="character" w:default="1" w:styleId="Domylnaczcionkaakapitu">
     <w:name w:val="Default Paragraph Font"/>
     <w:uiPriority w:val="1"/>
-    <w:semiHidden/>
     <w:unhideWhenUsed/>
   </w:style>
   <w:style w:type="table" w:default="1" w:styleId="Standardowy">
@@ -1521,6 +1604,84 @@
       <w:color w:val="1F3763" w:themeColor="accent1" w:themeShade="7F"/>
       <w:sz w:val="24"/>
       <w:szCs w:val="24"/>
+    </w:rPr>
+  </w:style>
+  <w:style w:type="paragraph" w:styleId="Nagwek">
+    <w:name w:val="header"/>
+    <w:basedOn w:val="Normalny"/>
+    <w:link w:val="NagwekZnak"/>
+    <w:uiPriority w:val="99"/>
+    <w:unhideWhenUsed/>
+    <w:rsid w:val="00ED2606"/>
+    <w:pPr>
+      <w:tabs>
+        <w:tab w:val="center" w:pos="4536"/>
+        <w:tab w:val="right" w:pos="9072"/>
+      </w:tabs>
+      <w:spacing w:after="0" w:line="240" w:lineRule="auto"/>
+    </w:pPr>
+  </w:style>
+  <w:style w:type="character" w:customStyle="1" w:styleId="NagwekZnak">
+    <w:name w:val="Nagłówek Znak"/>
+    <w:basedOn w:val="Domylnaczcionkaakapitu"/>
+    <w:link w:val="Nagwek"/>
+    <w:uiPriority w:val="99"/>
+    <w:rsid w:val="00ED2606"/>
+  </w:style>
+  <w:style w:type="paragraph" w:styleId="Stopka">
+    <w:name w:val="footer"/>
+    <w:basedOn w:val="Normalny"/>
+    <w:link w:val="StopkaZnak"/>
+    <w:uiPriority w:val="99"/>
+    <w:unhideWhenUsed/>
+    <w:rsid w:val="00ED2606"/>
+    <w:pPr>
+      <w:tabs>
+        <w:tab w:val="center" w:pos="4536"/>
+        <w:tab w:val="right" w:pos="9072"/>
+      </w:tabs>
+      <w:spacing w:after="0" w:line="240" w:lineRule="auto"/>
+    </w:pPr>
+  </w:style>
+  <w:style w:type="character" w:customStyle="1" w:styleId="StopkaZnak">
+    <w:name w:val="Stopka Znak"/>
+    <w:basedOn w:val="Domylnaczcionkaakapitu"/>
+    <w:link w:val="Stopka"/>
+    <w:uiPriority w:val="99"/>
+    <w:rsid w:val="00ED2606"/>
+  </w:style>
+  <w:style w:type="paragraph" w:styleId="Tytu">
+    <w:name w:val="Title"/>
+    <w:basedOn w:val="Normalny"/>
+    <w:next w:val="Normalny"/>
+    <w:link w:val="TytuZnak"/>
+    <w:uiPriority w:val="10"/>
+    <w:qFormat/>
+    <w:rsid w:val="00ED2606"/>
+    <w:pPr>
+      <w:spacing w:after="0" w:line="240" w:lineRule="auto"/>
+      <w:contextualSpacing/>
+    </w:pPr>
+    <w:rPr>
+      <w:rFonts w:asciiTheme="majorHAnsi" w:eastAsiaTheme="majorEastAsia" w:hAnsiTheme="majorHAnsi" w:cstheme="majorBidi"/>
+      <w:spacing w:val="-10"/>
+      <w:kern w:val="28"/>
+      <w:sz w:val="56"/>
+      <w:szCs w:val="56"/>
+    </w:rPr>
+  </w:style>
+  <w:style w:type="character" w:customStyle="1" w:styleId="TytuZnak">
+    <w:name w:val="Tytuł Znak"/>
+    <w:basedOn w:val="Domylnaczcionkaakapitu"/>
+    <w:link w:val="Tytu"/>
+    <w:uiPriority w:val="10"/>
+    <w:rsid w:val="00ED2606"/>
+    <w:rPr>
+      <w:rFonts w:asciiTheme="majorHAnsi" w:eastAsiaTheme="majorEastAsia" w:hAnsiTheme="majorHAnsi" w:cstheme="majorBidi"/>
+      <w:spacing w:val="-10"/>
+      <w:kern w:val="28"/>
+      <w:sz w:val="56"/>
+      <w:szCs w:val="56"/>
     </w:rPr>
   </w:style>
 </w:styles>
@@ -1819,4 +1980,16 @@
     </a:ext>
   </a:extLst>
 </a:theme>
+</file>
+
+<file path=customXml/item1.xml><?xml version="1.0" encoding="utf-8"?>
+<b:Sources xmlns:b="http://schemas.openxmlformats.org/officeDocument/2006/bibliography" xmlns="http://schemas.openxmlformats.org/officeDocument/2006/bibliography" SelectedStyle="\APASixthEditionOfficeOnline.xsl" StyleName="APA" Version="6"/>
+</file>
+
+<file path=customXml/itemProps1.xml><?xml version="1.0" encoding="utf-8"?>
+<ds:datastoreItem xmlns:ds="http://schemas.openxmlformats.org/officeDocument/2006/customXml" ds:itemID="{8750C4AF-6E2D-4CB4-AF22-470820A9BEA9}">
+  <ds:schemaRefs>
+    <ds:schemaRef ds:uri="http://schemas.openxmlformats.org/officeDocument/2006/bibliography"/>
+  </ds:schemaRefs>
+</ds:datastoreItem>
 </file>
</xml_diff>